<commit_message>
Update Doc - edited
</commit_message>
<xml_diff>
--- a/4_deliverable/First Term GPA Analysis.docx
+++ b/4_deliverable/First Term GPA Analysis.docx
@@ -1,6 +1,6 @@
 
 <file path=word/document.xml><?xml version="1.0" encoding="utf-8"?>
-<w:document xmlns:wpc="http://schemas.microsoft.com/office/word/2010/wordprocessingCanvas" xmlns:cx="http://schemas.microsoft.com/office/drawing/2014/chartex" xmlns:cx1="http://schemas.microsoft.com/office/drawing/2015/9/8/chartex" xmlns:cx2="http://schemas.microsoft.com/office/drawing/2015/10/21/chartex" xmlns:cx3="http://schemas.microsoft.com/office/drawing/2016/5/9/chartex" xmlns:cx4="http://schemas.microsoft.com/office/drawing/2016/5/10/chartex" xmlns:cx5="http://schemas.microsoft.com/office/drawing/2016/5/11/chartex" xmlns:cx6="http://schemas.microsoft.com/office/drawing/2016/5/12/chartex" xmlns:cx7="http://schemas.microsoft.com/office/drawing/2016/5/13/chartex" xmlns:cx8="http://schemas.microsoft.com/office/drawing/2016/5/14/chartex" xmlns:mc="http://schemas.openxmlformats.org/markup-compatibility/2006" xmlns:aink="http://schemas.microsoft.com/office/drawing/2016/ink" xmlns:am3d="http://schemas.microsoft.com/office/drawing/2017/model3d" xmlns:o="urn:schemas-microsoft-com:office:office" xmlns:r="http://schemas.openxmlformats.org/officeDocument/2006/relationships" xmlns:m="http://schemas.openxmlformats.org/officeDocument/2006/math" xmlns:v="urn:schemas-microsoft-com:vml" xmlns:wp14="http://schemas.microsoft.com/office/word/2010/wordprocessingDrawing" xmlns:wp="http://schemas.openxmlformats.org/drawingml/2006/wordprocessingDrawing" xmlns:w10="urn:schemas-microsoft-com:office:word" xmlns:w="http://schemas.openxmlformats.org/wordprocessingml/2006/main" xmlns:w14="http://schemas.microsoft.com/office/word/2010/wordml" xmlns:w15="http://schemas.microsoft.com/office/word/2012/wordml" xmlns:w16cid="http://schemas.microsoft.com/office/word/2016/wordml/cid" xmlns:w16se="http://schemas.microsoft.com/office/word/2015/wordml/symex" xmlns:wpg="http://schemas.microsoft.com/office/word/2010/wordprocessingGroup" xmlns:wpi="http://schemas.microsoft.com/office/word/2010/wordprocessingInk" xmlns:wne="http://schemas.microsoft.com/office/word/2006/wordml" xmlns:wps="http://schemas.microsoft.com/office/word/2010/wordprocessingShape" mc:Ignorable="w14 w15 w16se w16cid wp14">
+<w:document xmlns:wpc="http://schemas.microsoft.com/office/word/2010/wordprocessingCanvas" xmlns:cx="http://schemas.microsoft.com/office/drawing/2014/chartex" xmlns:cx1="http://schemas.microsoft.com/office/drawing/2015/9/8/chartex" xmlns:cx2="http://schemas.microsoft.com/office/drawing/2015/10/21/chartex" xmlns:cx3="http://schemas.microsoft.com/office/drawing/2016/5/9/chartex" xmlns:cx4="http://schemas.microsoft.com/office/drawing/2016/5/10/chartex" xmlns:cx5="http://schemas.microsoft.com/office/drawing/2016/5/11/chartex" xmlns:cx6="http://schemas.microsoft.com/office/drawing/2016/5/12/chartex" xmlns:cx7="http://schemas.microsoft.com/office/drawing/2016/5/13/chartex" xmlns:cx8="http://schemas.microsoft.com/office/drawing/2016/5/14/chartex" xmlns:mc="http://schemas.openxmlformats.org/markup-compatibility/2006" xmlns:aink="http://schemas.microsoft.com/office/drawing/2016/ink" xmlns:am3d="http://schemas.microsoft.com/office/drawing/2017/model3d" xmlns:o="urn:schemas-microsoft-com:office:office" xmlns:r="http://schemas.openxmlformats.org/officeDocument/2006/relationships" xmlns:m="http://schemas.openxmlformats.org/officeDocument/2006/math" xmlns:v="urn:schemas-microsoft-com:vml" xmlns:wp14="http://schemas.microsoft.com/office/word/2010/wordprocessingDrawing" xmlns:wp="http://schemas.openxmlformats.org/drawingml/2006/wordprocessingDrawing" xmlns:w10="urn:schemas-microsoft-com:office:word" xmlns:w="http://schemas.openxmlformats.org/wordprocessingml/2006/main" xmlns:w14="http://schemas.microsoft.com/office/word/2010/wordml" xmlns:w15="http://schemas.microsoft.com/office/word/2012/wordml" xmlns:w16cex="http://schemas.microsoft.com/office/word/2018/wordml/cex" xmlns:w16cid="http://schemas.microsoft.com/office/word/2016/wordml/cid" xmlns:w16="http://schemas.microsoft.com/office/word/2018/wordml" xmlns:w16se="http://schemas.microsoft.com/office/word/2015/wordml/symex" xmlns:wpg="http://schemas.microsoft.com/office/word/2010/wordprocessingGroup" xmlns:wpi="http://schemas.microsoft.com/office/word/2010/wordprocessingInk" xmlns:wne="http://schemas.microsoft.com/office/word/2006/wordml" xmlns:wps="http://schemas.microsoft.com/office/word/2010/wordprocessingShape" mc:Ignorable="w14 w15 w16se w16cid w16 w16cex wp14">
   <w:body>
     <w:p>
       <w:pPr>
@@ -30,15 +30,10 @@
         <w:jc w:val="both"/>
       </w:pPr>
       <w:r>
-        <w:t>This document outlines the results of a linear regression analysis aimed at understanding the statistically significant factors in determining the first term GPA of freshmen undergraduate students at Loyola University. The analysis uses data for freshmen students enrolled in Fall semesters</w:t>
-      </w:r>
-      <w:r>
-        <w:t xml:space="preserve"> </w:t>
-      </w:r>
-      <w:bookmarkStart w:id="0" w:name="_GoBack"/>
-      <w:bookmarkEnd w:id="0"/>
-      <w:r>
-        <w:t xml:space="preserve">for the academic years 2013-14 through 2018-19. The results of the analysis should be read along with the retention dashboard that aggregates results on key indicators for the incoming cohort of academic year 2019-20 and provides the user to target at-risk students based on specific characteristics. </w:t>
+        <w:t>This document outlines the results of a linear regression analysis aimed at understanding the statistically significant factors in determining the first term GPA of freshmen undergraduate students. The analysis uses data for freshmen students enrolled in Fall semesters</w:t>
+      </w:r>
+      <w:r>
+        <w:t xml:space="preserve"> for the academic years 2013-14 through 2018-19. The results of the analysis should be read along with the retention dashboard that aggregates results on key indicators for the incoming cohort of academic year 2019-20 and provides the user to target at-risk students based on specific characteristics. </w:t>
       </w:r>
     </w:p>
     <w:p>
@@ -60,10 +55,7 @@
         <w:t xml:space="preserve">the results of regression analysis. To account for variation in cohorts of students as well as some lower than average cohort sizes in recent years, the analysis is comprised of four regression models. Model 1 </w:t>
       </w:r>
       <w:r>
-        <w:t xml:space="preserve">uses data from six academic cohorts from 2013-14 though 2018-19, Model 2 uses </w:t>
-      </w:r>
-      <w:r>
-        <w:t xml:space="preserve">data from </w:t>
+        <w:t xml:space="preserve">uses data from six academic cohorts from 2013-14 though 2018-19, Model 2 uses data from </w:t>
       </w:r>
       <w:r>
         <w:t>five</w:t>
@@ -81,13 +73,7 @@
         <w:t>5</w:t>
       </w:r>
       <w:r>
-        <w:t xml:space="preserve"> though 2018-19,</w:t>
-      </w:r>
-      <w:r>
-        <w:t xml:space="preserve"> Model 3 uses </w:t>
-      </w:r>
-      <w:r>
-        <w:t xml:space="preserve">data from </w:t>
+        <w:t xml:space="preserve"> though 2018-19, Model 3 uses data from </w:t>
       </w:r>
       <w:r>
         <w:t>four</w:t>
@@ -105,13 +91,7 @@
         <w:t>6</w:t>
       </w:r>
       <w:r>
-        <w:t xml:space="preserve"> though 2018-19,</w:t>
-      </w:r>
-      <w:r>
-        <w:t xml:space="preserve"> and Model 4 uses </w:t>
-      </w:r>
-      <w:r>
-        <w:t xml:space="preserve">data from </w:t>
+        <w:t xml:space="preserve"> though 2018-19, and Model 4 uses data from </w:t>
       </w:r>
       <w:r>
         <w:t>three</w:t>
@@ -129,10 +109,7 @@
         <w:t>7</w:t>
       </w:r>
       <w:r>
-        <w:t xml:space="preserve"> though 2018-19</w:t>
-      </w:r>
-      <w:r>
-        <w:t>.</w:t>
+        <w:t xml:space="preserve"> though 2018-19.</w:t>
       </w:r>
     </w:p>
     <w:p>
@@ -3272,34 +3249,7 @@
         <w:jc w:val="both"/>
       </w:pPr>
       <w:r>
-        <w:t xml:space="preserve">MA: </w:t>
-      </w:r>
-      <w:r>
-        <w:t xml:space="preserve">Compared to students at BU, students at </w:t>
-      </w:r>
-      <w:r>
-        <w:t>MA</w:t>
-      </w:r>
-      <w:r>
-        <w:t xml:space="preserve"> are likely to perform </w:t>
-      </w:r>
-      <w:r>
-        <w:t>better</w:t>
-      </w:r>
-      <w:r>
-        <w:t xml:space="preserve"> by 0.</w:t>
-      </w:r>
-      <w:r>
-        <w:t>08</w:t>
-      </w:r>
-      <w:r>
-        <w:t xml:space="preserve"> to 0.1</w:t>
-      </w:r>
-      <w:r>
-        <w:t>15</w:t>
-      </w:r>
-      <w:r>
-        <w:t xml:space="preserve"> GPA points in the first term, on average, holding all the other variables constant.</w:t>
+        <w:t>MA: Compared to students at BU, students at MA are likely to perform better by 0.08 to 0.115 GPA points in the first term, on average, holding all the other variables constant.</w:t>
       </w:r>
     </w:p>
     <w:p>
@@ -3360,28 +3310,7 @@
         <w:jc w:val="both"/>
       </w:pPr>
       <w:r>
-        <w:t>3.41 to 3.70</w:t>
-      </w:r>
-      <w:r>
-        <w:t>: Compared to students with a high school GPA of 3.00 and below (on a scale of 0 to 4), students with high school GPA between 3.41 to 3.70</w:t>
-      </w:r>
-      <w:r>
-        <w:t xml:space="preserve"> </w:t>
-      </w:r>
-      <w:r>
-        <w:t>are likely to perform better on first term GPA by 0.</w:t>
-      </w:r>
-      <w:r>
-        <w:t>7</w:t>
-      </w:r>
-      <w:r>
-        <w:t xml:space="preserve"> to 0.</w:t>
-      </w:r>
-      <w:r>
-        <w:t>7</w:t>
-      </w:r>
-      <w:r>
-        <w:t>2 GPA points, on average, all else being equal.</w:t>
+        <w:t>3.41 to 3.70: Compared to students with a high school GPA of 3.00 and below (on a scale of 0 to 4), students with high school GPA between 3.41 to 3.70 are likely to perform better on first term GPA by 0.7 to 0.72 GPA points, on average, all else being equal.</w:t>
       </w:r>
     </w:p>
     <w:p>
@@ -3394,34 +3323,7 @@
         <w:jc w:val="both"/>
       </w:pPr>
       <w:r>
-        <w:t xml:space="preserve">3.71 and above: </w:t>
-      </w:r>
-      <w:r>
-        <w:t>Compared to students with a high school GPA of 3.00 and below (on a scale of 0 to 4), students with high school GPA</w:t>
-      </w:r>
-      <w:r>
-        <w:t xml:space="preserve"> 3</w:t>
-      </w:r>
-      <w:r>
-        <w:t>.7</w:t>
-      </w:r>
-      <w:r>
-        <w:t xml:space="preserve">1 and above </w:t>
-      </w:r>
-      <w:r>
-        <w:t>are likely to perform better on first term GPA by 0.7</w:t>
-      </w:r>
-      <w:r>
-        <w:t>9</w:t>
-      </w:r>
-      <w:r>
-        <w:t xml:space="preserve"> to 0.</w:t>
-      </w:r>
-      <w:r>
-        <w:t>83</w:t>
-      </w:r>
-      <w:r>
-        <w:t xml:space="preserve"> GPA points, on average, all else being equal.</w:t>
+        <w:t>3.71 and above: Compared to students with a high school GPA of 3.00 and below (on a scale of 0 to 4), students with high school GPA 3.71 and above are likely to perform better on first term GPA by 0.79 to 0.83 GPA points, on average, all else being equal.</w:t>
       </w:r>
     </w:p>
     <w:p>
@@ -3451,31 +3353,7 @@
         <w:jc w:val="both"/>
       </w:pPr>
       <w:r>
-        <w:t xml:space="preserve">1060 to 1150: </w:t>
-      </w:r>
-      <w:r>
-        <w:t xml:space="preserve">Compared to students with </w:t>
-      </w:r>
-      <w:r>
-        <w:t>SAT composite score</w:t>
-      </w:r>
-      <w:r>
-        <w:t xml:space="preserve"> of </w:t>
-      </w:r>
-      <w:r>
-        <w:t>1050</w:t>
-      </w:r>
-      <w:r>
-        <w:t xml:space="preserve"> and below students with </w:t>
-      </w:r>
-      <w:r>
-        <w:t>SAT composite score</w:t>
-      </w:r>
-      <w:r>
-        <w:t xml:space="preserve"> between </w:t>
-      </w:r>
-      <w:r>
-        <w:t>1060</w:t>
+        <w:t>1060 to 1150: Compared to students with SAT composite score of 1050 and below students with SAT composite score between 1060</w:t>
       </w:r>
       <w:r>
         <w:t xml:space="preserve"> to 1150</w:t>
@@ -3506,37 +3384,7 @@
         <w:jc w:val="both"/>
       </w:pPr>
       <w:r>
-        <w:t>1</w:t>
-      </w:r>
-      <w:r>
-        <w:t>1</w:t>
-      </w:r>
-      <w:r>
-        <w:t>60 to 1</w:t>
-      </w:r>
-      <w:r>
-        <w:t>2</w:t>
-      </w:r>
-      <w:r>
-        <w:t>50: Compared to students with SAT composite score of 1050 and below students with SAT composite score between 1</w:t>
-      </w:r>
-      <w:r>
-        <w:t>1</w:t>
-      </w:r>
-      <w:r>
-        <w:t>60 to 1150 are likely to perform better on first term GPA by 0.</w:t>
-      </w:r>
-      <w:r>
-        <w:t>245</w:t>
-      </w:r>
-      <w:r>
-        <w:t xml:space="preserve"> to 0.</w:t>
-      </w:r>
-      <w:r>
-        <w:t>285</w:t>
-      </w:r>
-      <w:r>
-        <w:t xml:space="preserve"> GPA points, on average, all else being equal.</w:t>
+        <w:t>1160 to 1250: Compared to students with SAT composite score of 1050 and below students with SAT composite score between 1160 to 1150 are likely to perform better on first term GPA by 0.245 to 0.285 GPA points, on average, all else being equal.</w:t>
       </w:r>
     </w:p>
     <w:p>
@@ -3549,37 +3397,7 @@
         <w:jc w:val="both"/>
       </w:pPr>
       <w:r>
-        <w:t>1</w:t>
-      </w:r>
-      <w:r>
-        <w:t>2</w:t>
-      </w:r>
-      <w:r>
-        <w:t xml:space="preserve">60 </w:t>
-      </w:r>
-      <w:r>
-        <w:t>and above</w:t>
-      </w:r>
-      <w:r>
-        <w:t xml:space="preserve">: Compared to students with SAT composite score of 1050 and below students with SAT composite score </w:t>
-      </w:r>
-      <w:r>
-        <w:t>1260 and above</w:t>
-      </w:r>
-      <w:r>
-        <w:t xml:space="preserve"> are likely to perform better on first term GPA by 0.</w:t>
-      </w:r>
-      <w:r>
-        <w:t>435</w:t>
-      </w:r>
-      <w:r>
-        <w:t xml:space="preserve"> to 0.</w:t>
-      </w:r>
-      <w:r>
-        <w:t>475</w:t>
-      </w:r>
-      <w:r>
-        <w:t xml:space="preserve"> GPA points, on average, all else being equal.</w:t>
+        <w:t>1260 and above: Compared to students with SAT composite score of 1050 and below students with SAT composite score 1260 and above are likely to perform better on first term GPA by 0.435 to 0.475 GPA points, on average, all else being equal.</w:t>
       </w:r>
     </w:p>
     <w:sectPr>
@@ -3593,7 +3411,7 @@
 </file>
 
 <file path=word/numbering.xml><?xml version="1.0" encoding="utf-8"?>
-<w:numbering xmlns:wpc="http://schemas.microsoft.com/office/word/2010/wordprocessingCanvas" xmlns:cx="http://schemas.microsoft.com/office/drawing/2014/chartex" xmlns:cx1="http://schemas.microsoft.com/office/drawing/2015/9/8/chartex" xmlns:cx2="http://schemas.microsoft.com/office/drawing/2015/10/21/chartex" xmlns:cx3="http://schemas.microsoft.com/office/drawing/2016/5/9/chartex" xmlns:cx4="http://schemas.microsoft.com/office/drawing/2016/5/10/chartex" xmlns:cx5="http://schemas.microsoft.com/office/drawing/2016/5/11/chartex" xmlns:cx6="http://schemas.microsoft.com/office/drawing/2016/5/12/chartex" xmlns:cx7="http://schemas.microsoft.com/office/drawing/2016/5/13/chartex" xmlns:cx8="http://schemas.microsoft.com/office/drawing/2016/5/14/chartex" xmlns:mc="http://schemas.openxmlformats.org/markup-compatibility/2006" xmlns:aink="http://schemas.microsoft.com/office/drawing/2016/ink" xmlns:am3d="http://schemas.microsoft.com/office/drawing/2017/model3d" xmlns:o="urn:schemas-microsoft-com:office:office" xmlns:r="http://schemas.openxmlformats.org/officeDocument/2006/relationships" xmlns:m="http://schemas.openxmlformats.org/officeDocument/2006/math" xmlns:v="urn:schemas-microsoft-com:vml" xmlns:wp14="http://schemas.microsoft.com/office/word/2010/wordprocessingDrawing" xmlns:wp="http://schemas.openxmlformats.org/drawingml/2006/wordprocessingDrawing" xmlns:w10="urn:schemas-microsoft-com:office:word" xmlns:w="http://schemas.openxmlformats.org/wordprocessingml/2006/main" xmlns:w14="http://schemas.microsoft.com/office/word/2010/wordml" xmlns:w15="http://schemas.microsoft.com/office/word/2012/wordml" xmlns:w16cid="http://schemas.microsoft.com/office/word/2016/wordml/cid" xmlns:w16se="http://schemas.microsoft.com/office/word/2015/wordml/symex" xmlns:wpg="http://schemas.microsoft.com/office/word/2010/wordprocessingGroup" xmlns:wpi="http://schemas.microsoft.com/office/word/2010/wordprocessingInk" xmlns:wne="http://schemas.microsoft.com/office/word/2006/wordml" xmlns:wps="http://schemas.microsoft.com/office/word/2010/wordprocessingShape" mc:Ignorable="w14 w15 w16se w16cid wp14">
+<w:numbering xmlns:wpc="http://schemas.microsoft.com/office/word/2010/wordprocessingCanvas" xmlns:cx="http://schemas.microsoft.com/office/drawing/2014/chartex" xmlns:cx1="http://schemas.microsoft.com/office/drawing/2015/9/8/chartex" xmlns:cx2="http://schemas.microsoft.com/office/drawing/2015/10/21/chartex" xmlns:cx3="http://schemas.microsoft.com/office/drawing/2016/5/9/chartex" xmlns:cx4="http://schemas.microsoft.com/office/drawing/2016/5/10/chartex" xmlns:cx5="http://schemas.microsoft.com/office/drawing/2016/5/11/chartex" xmlns:cx6="http://schemas.microsoft.com/office/drawing/2016/5/12/chartex" xmlns:cx7="http://schemas.microsoft.com/office/drawing/2016/5/13/chartex" xmlns:cx8="http://schemas.microsoft.com/office/drawing/2016/5/14/chartex" xmlns:mc="http://schemas.openxmlformats.org/markup-compatibility/2006" xmlns:aink="http://schemas.microsoft.com/office/drawing/2016/ink" xmlns:am3d="http://schemas.microsoft.com/office/drawing/2017/model3d" xmlns:o="urn:schemas-microsoft-com:office:office" xmlns:r="http://schemas.openxmlformats.org/officeDocument/2006/relationships" xmlns:m="http://schemas.openxmlformats.org/officeDocument/2006/math" xmlns:v="urn:schemas-microsoft-com:vml" xmlns:wp14="http://schemas.microsoft.com/office/word/2010/wordprocessingDrawing" xmlns:wp="http://schemas.openxmlformats.org/drawingml/2006/wordprocessingDrawing" xmlns:w10="urn:schemas-microsoft-com:office:word" xmlns:w="http://schemas.openxmlformats.org/wordprocessingml/2006/main" xmlns:w14="http://schemas.microsoft.com/office/word/2010/wordml" xmlns:w15="http://schemas.microsoft.com/office/word/2012/wordml" xmlns:w16cex="http://schemas.microsoft.com/office/word/2018/wordml/cex" xmlns:w16cid="http://schemas.microsoft.com/office/word/2016/wordml/cid" xmlns:w16="http://schemas.microsoft.com/office/word/2018/wordml" xmlns:w16se="http://schemas.microsoft.com/office/word/2015/wordml/symex" xmlns:wpg="http://schemas.microsoft.com/office/word/2010/wordprocessingGroup" xmlns:wpi="http://schemas.microsoft.com/office/word/2010/wordprocessingInk" xmlns:wne="http://schemas.microsoft.com/office/word/2006/wordml" xmlns:wps="http://schemas.microsoft.com/office/word/2010/wordprocessingShape" mc:Ignorable="w14 w15 w16se w16cid w16 w16cex wp14">
   <w:abstractNum w:abstractNumId="0" w15:restartNumberingAfterBreak="0">
     <w:nsid w:val="2E1D51B2"/>
     <w:multiLevelType w:val="hybridMultilevel"/>
@@ -3883,7 +3701,7 @@
 </file>
 
 <file path=word/styles.xml><?xml version="1.0" encoding="utf-8"?>
-<w:styles xmlns:mc="http://schemas.openxmlformats.org/markup-compatibility/2006" xmlns:r="http://schemas.openxmlformats.org/officeDocument/2006/relationships" xmlns:w="http://schemas.openxmlformats.org/wordprocessingml/2006/main" xmlns:w14="http://schemas.microsoft.com/office/word/2010/wordml" xmlns:w15="http://schemas.microsoft.com/office/word/2012/wordml" xmlns:w16cid="http://schemas.microsoft.com/office/word/2016/wordml/cid" xmlns:w16se="http://schemas.microsoft.com/office/word/2015/wordml/symex" mc:Ignorable="w14 w15 w16se w16cid">
+<w:styles xmlns:mc="http://schemas.openxmlformats.org/markup-compatibility/2006" xmlns:r="http://schemas.openxmlformats.org/officeDocument/2006/relationships" xmlns:w="http://schemas.openxmlformats.org/wordprocessingml/2006/main" xmlns:w14="http://schemas.microsoft.com/office/word/2010/wordml" xmlns:w15="http://schemas.microsoft.com/office/word/2012/wordml" xmlns:w16cex="http://schemas.microsoft.com/office/word/2018/wordml/cex" xmlns:w16cid="http://schemas.microsoft.com/office/word/2016/wordml/cid" xmlns:w16="http://schemas.microsoft.com/office/word/2018/wordml" xmlns:w16se="http://schemas.microsoft.com/office/word/2015/wordml/symex" mc:Ignorable="w14 w15 w16se w16cid w16 w16cex">
   <w:docDefaults>
     <w:rPrDefault>
       <w:rPr>
@@ -3895,7 +3713,7 @@
     </w:rPrDefault>
     <w:pPrDefault/>
   </w:docDefaults>
-  <w:latentStyles w:defLockedState="0" w:defUIPriority="99" w:defSemiHidden="0" w:defUnhideWhenUsed="0" w:defQFormat="0" w:count="375">
+  <w:latentStyles w:defLockedState="0" w:defUIPriority="99" w:defSemiHidden="0" w:defUnhideWhenUsed="0" w:defQFormat="0" w:count="376">
     <w:lsdException w:name="Normal" w:uiPriority="0" w:qFormat="1"/>
     <w:lsdException w:name="heading 1" w:uiPriority="9" w:qFormat="1"/>
     <w:lsdException w:name="heading 2" w:semiHidden="1" w:uiPriority="9" w:unhideWhenUsed="1" w:qFormat="1"/>
@@ -4001,7 +3819,6 @@
     <w:lsdException w:name="HTML Sample" w:semiHidden="1" w:unhideWhenUsed="1"/>
     <w:lsdException w:name="HTML Typewriter" w:semiHidden="1" w:unhideWhenUsed="1"/>
     <w:lsdException w:name="HTML Variable" w:semiHidden="1" w:unhideWhenUsed="1"/>
-    <w:lsdException w:name="Normal Table" w:semiHidden="1" w:unhideWhenUsed="1"/>
     <w:lsdException w:name="annotation subject" w:semiHidden="1" w:unhideWhenUsed="1"/>
     <w:lsdException w:name="No List" w:semiHidden="1" w:unhideWhenUsed="1"/>
     <w:lsdException w:name="Outline List 1" w:semiHidden="1" w:unhideWhenUsed="1"/>
@@ -4048,10 +3865,8 @@
     <w:lsdException w:name="Table Subtle 2" w:semiHidden="1" w:unhideWhenUsed="1"/>
     <w:lsdException w:name="Table Web 1" w:semiHidden="1" w:unhideWhenUsed="1"/>
     <w:lsdException w:name="Table Web 2" w:semiHidden="1" w:unhideWhenUsed="1"/>
-    <w:lsdException w:name="Table Web 3" w:semiHidden="1" w:unhideWhenUsed="1"/>
     <w:lsdException w:name="Balloon Text" w:semiHidden="1" w:unhideWhenUsed="1"/>
     <w:lsdException w:name="Table Grid" w:uiPriority="39"/>
-    <w:lsdException w:name="Table Theme" w:semiHidden="1" w:unhideWhenUsed="1"/>
     <w:lsdException w:name="Placeholder Text" w:semiHidden="1"/>
     <w:lsdException w:name="No Spacing" w:uiPriority="1" w:qFormat="1"/>
     <w:lsdException w:name="Light Shading" w:uiPriority="60"/>
@@ -4271,6 +4086,7 @@
     <w:lsdException w:name="Smart Hyperlink" w:semiHidden="1" w:unhideWhenUsed="1"/>
     <w:lsdException w:name="Hashtag" w:semiHidden="1" w:unhideWhenUsed="1"/>
     <w:lsdException w:name="Unresolved Mention" w:semiHidden="1" w:unhideWhenUsed="1"/>
+    <w:lsdException w:name="Smart Link" w:semiHidden="1" w:unhideWhenUsed="1"/>
   </w:latentStyles>
   <w:style w:type="paragraph" w:default="1" w:styleId="Normal">
     <w:name w:val="Normal"/>

</xml_diff>